<commit_message>
Add ad for lab with label popup
</commit_message>
<xml_diff>
--- a/CBI_연구실_지원서_이름.docx
+++ b/CBI_연구실_지원서_이름.docx
@@ -249,8 +249,6 @@
                 <w:szCs w:val="20"/>
               </w:rPr>
             </w:pPr>
-            <w:bookmarkStart w:id="0" w:name="_GoBack"/>
-            <w:bookmarkEnd w:id="0"/>
           </w:p>
         </w:tc>
         <w:tc>
@@ -570,7 +568,6 @@
                 <w:szCs w:val="20"/>
               </w:rPr>
             </w:pPr>
-            <w:proofErr w:type="gramStart"/>
             <w:r>
               <w:rPr>
                 <w:rFonts w:asciiTheme="minorHAnsi" w:eastAsiaTheme="minorHAnsi" w:hAnsiTheme="minorHAnsi" w:hint="eastAsia"/>
@@ -585,16 +582,7 @@
                 <w:sz w:val="20"/>
                 <w:szCs w:val="20"/>
               </w:rPr>
-              <w:t>.OO</w:t>
-            </w:r>
-            <w:proofErr w:type="gramEnd"/>
-            <w:r>
-              <w:rPr>
-                <w:rFonts w:asciiTheme="minorHAnsi" w:eastAsiaTheme="minorHAnsi" w:hAnsiTheme="minorHAnsi"/>
-                <w:sz w:val="20"/>
-                <w:szCs w:val="20"/>
-              </w:rPr>
-              <w:t>/4.</w:t>
+              <w:t>.OO/4.</w:t>
             </w:r>
             <w:r>
               <w:rPr>
@@ -1073,7 +1061,7 @@
               <w:pStyle w:val="a7"/>
               <w:jc w:val="center"/>
               <w:rPr>
-                <w:rFonts w:asciiTheme="minorHAnsi" w:eastAsiaTheme="minorHAnsi" w:hAnsiTheme="minorHAnsi" w:hint="eastAsia"/>
+                <w:rFonts w:asciiTheme="minorHAnsi" w:eastAsiaTheme="minorHAnsi" w:hAnsiTheme="minorHAnsi"/>
                 <w:sz w:val="20"/>
                 <w:szCs w:val="20"/>
               </w:rPr>
@@ -1152,27 +1140,7 @@
                 <w:sz w:val="20"/>
                 <w:szCs w:val="20"/>
               </w:rPr>
-              <w:t>Node.js /</w:t>
-            </w:r>
-            <w:proofErr w:type="gramStart"/>
-            <w:r>
-              <w:rPr>
-                <w:rFonts w:asciiTheme="minorHAnsi" w:eastAsiaTheme="minorHAnsi" w:hAnsiTheme="minorHAnsi"/>
-                <w:bCs/>
-                <w:sz w:val="20"/>
-                <w:szCs w:val="20"/>
-              </w:rPr>
-              <w:t>Spring /</w:t>
-            </w:r>
-            <w:proofErr w:type="gramEnd"/>
-            <w:r>
-              <w:rPr>
-                <w:rFonts w:asciiTheme="minorHAnsi" w:eastAsiaTheme="minorHAnsi" w:hAnsiTheme="minorHAnsi"/>
-                <w:bCs/>
-                <w:sz w:val="20"/>
-                <w:szCs w:val="20"/>
-              </w:rPr>
-              <w:t xml:space="preserve"> Apache JSP </w:t>
+              <w:t xml:space="preserve">Node.js /Spring / Apache JSP </w:t>
             </w:r>
             <w:r>
               <w:rPr>
@@ -1205,7 +1173,7 @@
             <w:pPr>
               <w:pStyle w:val="a7"/>
               <w:rPr>
-                <w:rFonts w:asciiTheme="minorHAnsi" w:eastAsiaTheme="minorHAnsi" w:hAnsiTheme="minorHAnsi" w:hint="eastAsia"/>
+                <w:rFonts w:asciiTheme="minorHAnsi" w:eastAsiaTheme="minorHAnsi" w:hAnsiTheme="minorHAnsi"/>
                 <w:b/>
                 <w:bCs/>
                 <w:sz w:val="20"/>
@@ -1230,7 +1198,7 @@
               <w:pStyle w:val="a7"/>
               <w:jc w:val="center"/>
               <w:rPr>
-                <w:rFonts w:asciiTheme="minorHAnsi" w:eastAsiaTheme="minorHAnsi" w:hAnsiTheme="minorHAnsi" w:hint="eastAsia"/>
+                <w:rFonts w:asciiTheme="minorHAnsi" w:eastAsiaTheme="minorHAnsi" w:hAnsiTheme="minorHAnsi"/>
                 <w:sz w:val="20"/>
                 <w:szCs w:val="20"/>
               </w:rPr>
@@ -1260,7 +1228,6 @@
                 <w:szCs w:val="20"/>
               </w:rPr>
             </w:pPr>
-            <w:proofErr w:type="spellStart"/>
             <w:r>
               <w:rPr>
                 <w:rFonts w:asciiTheme="minorHAnsi" w:eastAsiaTheme="minorHAnsi" w:hAnsiTheme="minorHAnsi" w:hint="eastAsia"/>
@@ -1270,7 +1237,6 @@
               </w:rPr>
               <w:t>강의명</w:t>
             </w:r>
-            <w:proofErr w:type="spellEnd"/>
           </w:p>
         </w:tc>
         <w:tc>
@@ -1485,7 +1451,6 @@
                 <w:szCs w:val="20"/>
               </w:rPr>
             </w:pPr>
-            <w:proofErr w:type="gramStart"/>
             <w:r>
               <w:rPr>
                 <w:rFonts w:eastAsiaTheme="minorHAnsi" w:hint="eastAsia"/>
@@ -1500,16 +1465,7 @@
                 <w:bCs/>
                 <w:szCs w:val="20"/>
               </w:rPr>
-              <w:t>ySQL /</w:t>
-            </w:r>
-            <w:proofErr w:type="gramEnd"/>
-            <w:r>
-              <w:rPr>
-                <w:rFonts w:eastAsiaTheme="minorHAnsi"/>
-                <w:bCs/>
-                <w:szCs w:val="20"/>
-              </w:rPr>
-              <w:t xml:space="preserve"> Oracle / MariaDB / MongoDB</w:t>
+              <w:t>ySQL / Oracle / MariaDB / MongoDB</w:t>
             </w:r>
             <w:r>
               <w:rPr>
@@ -1541,7 +1497,7 @@
             <w:pPr>
               <w:pStyle w:val="a7"/>
               <w:rPr>
-                <w:rFonts w:asciiTheme="minorHAnsi" w:eastAsiaTheme="minorHAnsi" w:hAnsiTheme="minorHAnsi" w:hint="eastAsia"/>
+                <w:rFonts w:asciiTheme="minorHAnsi" w:eastAsiaTheme="minorHAnsi" w:hAnsiTheme="minorHAnsi"/>
                 <w:b/>
                 <w:bCs/>
                 <w:sz w:val="20"/>
@@ -1566,7 +1522,7 @@
               <w:pStyle w:val="a7"/>
               <w:jc w:val="center"/>
               <w:rPr>
-                <w:rFonts w:asciiTheme="minorHAnsi" w:eastAsiaTheme="minorHAnsi" w:hAnsiTheme="minorHAnsi" w:hint="eastAsia"/>
+                <w:rFonts w:asciiTheme="minorHAnsi" w:eastAsiaTheme="minorHAnsi" w:hAnsiTheme="minorHAnsi"/>
                 <w:sz w:val="20"/>
                 <w:szCs w:val="20"/>
               </w:rPr>
@@ -1589,6 +1545,16 @@
               <w:spacing w:line="276" w:lineRule="auto"/>
               <w:ind w:leftChars="-50" w:left="-100"/>
               <w:jc w:val="center"/>
+              <w:rPr>
+                <w:rFonts w:eastAsiaTheme="minorHAnsi" w:cs="나눔고딕"/>
+                <w:b/>
+                <w:color w:val="000000"/>
+                <w:spacing w:val="-4"/>
+                <w:kern w:val="0"/>
+                <w:szCs w:val="20"/>
+              </w:rPr>
+            </w:pPr>
+            <w:r>
               <w:rPr>
                 <w:rFonts w:eastAsiaTheme="minorHAnsi" w:cs="나눔고딕" w:hint="eastAsia"/>
                 <w:b/>
@@ -1597,20 +1563,8 @@
                 <w:kern w:val="0"/>
                 <w:szCs w:val="20"/>
               </w:rPr>
-            </w:pPr>
-            <w:proofErr w:type="spellStart"/>
-            <w:r>
-              <w:rPr>
-                <w:rFonts w:eastAsiaTheme="minorHAnsi" w:cs="나눔고딕" w:hint="eastAsia"/>
-                <w:b/>
-                <w:color w:val="000000"/>
-                <w:spacing w:val="-4"/>
-                <w:kern w:val="0"/>
-                <w:szCs w:val="20"/>
-              </w:rPr>
               <w:t>강의명</w:t>
             </w:r>
-            <w:proofErr w:type="spellEnd"/>
           </w:p>
         </w:tc>
         <w:tc>
@@ -1678,7 +1632,6 @@
                 <w:szCs w:val="20"/>
               </w:rPr>
             </w:pPr>
-            <w:proofErr w:type="spellStart"/>
             <w:r>
               <w:rPr>
                 <w:rFonts w:asciiTheme="minorHAnsi" w:eastAsiaTheme="minorHAnsi" w:hAnsiTheme="minorHAnsi" w:hint="eastAsia"/>
@@ -1687,18 +1640,7 @@
                 <w:sz w:val="20"/>
                 <w:szCs w:val="20"/>
               </w:rPr>
-              <w:t>머신러닝</w:t>
-            </w:r>
-            <w:proofErr w:type="spellEnd"/>
-            <w:r>
-              <w:rPr>
-                <w:rFonts w:asciiTheme="minorHAnsi" w:eastAsiaTheme="minorHAnsi" w:hAnsiTheme="minorHAnsi" w:hint="eastAsia"/>
-                <w:b/>
-                <w:bCs/>
-                <w:sz w:val="20"/>
-                <w:szCs w:val="20"/>
-              </w:rPr>
-              <w:t xml:space="preserve"> 관련 강의 수강</w:t>
+              <w:t>머신러닝 관련 강의 수강</w:t>
             </w:r>
           </w:p>
         </w:tc>
@@ -1771,7 +1713,6 @@
                 <w:szCs w:val="20"/>
               </w:rPr>
             </w:pPr>
-            <w:proofErr w:type="spellStart"/>
             <w:r>
               <w:rPr>
                 <w:rFonts w:eastAsiaTheme="minorHAnsi" w:cs="나눔고딕" w:hint="eastAsia"/>
@@ -1784,7 +1725,6 @@
               </w:rPr>
               <w:t>강의명</w:t>
             </w:r>
-            <w:proofErr w:type="spellEnd"/>
           </w:p>
         </w:tc>
         <w:tc>
@@ -1832,7 +1772,7 @@
                 <w:sz w:val="20"/>
                 <w:szCs w:val="20"/>
               </w:rPr>
-              <w:t xml:space="preserve">이수 완료 및 수강 </w:t>
+              <w:t xml:space="preserve">이수 완료 </w:t>
             </w:r>
             <w:r>
               <w:rPr>
@@ -1843,7 +1783,53 @@
                 <w:sz w:val="20"/>
                 <w:szCs w:val="20"/>
               </w:rPr>
-              <w:t xml:space="preserve">예정인 </w:t>
+              <w:t>o</w:t>
+            </w:r>
+            <w:r>
+              <w:rPr>
+                <w:rFonts w:asciiTheme="minorHAnsi" w:eastAsiaTheme="minorHAnsi" w:hAnsiTheme="minorHAnsi"/>
+                <w:bCs/>
+                <w:i/>
+                <w:iCs/>
+                <w:sz w:val="20"/>
+                <w:szCs w:val="20"/>
+              </w:rPr>
+              <w:t>r</w:t>
+            </w:r>
+            <w:r>
+              <w:rPr>
+                <w:rFonts w:asciiTheme="minorHAnsi" w:eastAsiaTheme="minorHAnsi" w:hAnsiTheme="minorHAnsi" w:hint="eastAsia"/>
+                <w:bCs/>
+                <w:i/>
+                <w:iCs/>
+                <w:sz w:val="20"/>
+                <w:szCs w:val="20"/>
+              </w:rPr>
+              <w:t xml:space="preserve"> 수강 </w:t>
+            </w:r>
+            <w:r>
+              <w:rPr>
+                <w:rFonts w:asciiTheme="minorHAnsi" w:eastAsiaTheme="minorHAnsi" w:hAnsiTheme="minorHAnsi" w:hint="eastAsia"/>
+                <w:bCs/>
+                <w:i/>
+                <w:iCs/>
+                <w:sz w:val="20"/>
+                <w:szCs w:val="20"/>
+              </w:rPr>
+              <w:t>예정</w:t>
+            </w:r>
+            <w:bookmarkStart w:id="0" w:name="_GoBack"/>
+            <w:bookmarkEnd w:id="0"/>
+            <w:r>
+              <w:rPr>
+                <w:rFonts w:asciiTheme="minorHAnsi" w:eastAsiaTheme="minorHAnsi" w:hAnsiTheme="minorHAnsi" w:hint="eastAsia"/>
+                <w:bCs/>
+                <w:i/>
+                <w:iCs/>
+                <w:sz w:val="20"/>
+                <w:szCs w:val="20"/>
+              </w:rPr>
+              <w:t xml:space="preserve"> </w:t>
             </w:r>
             <w:r>
               <w:rPr>
@@ -2045,27 +2031,7 @@
                 <w:sz w:val="18"/>
                 <w:szCs w:val="18"/>
               </w:rPr>
-              <w:t xml:space="preserve"> 중고 거래 장터 </w:t>
-            </w:r>
-            <w:proofErr w:type="spellStart"/>
-            <w:r>
-              <w:rPr>
-                <w:rFonts w:eastAsiaTheme="minorHAnsi" w:hint="eastAsia"/>
-                <w:bCs/>
-                <w:sz w:val="18"/>
-                <w:szCs w:val="18"/>
-              </w:rPr>
-              <w:t>웹앱</w:t>
-            </w:r>
-            <w:proofErr w:type="spellEnd"/>
-            <w:r>
-              <w:rPr>
-                <w:rFonts w:eastAsiaTheme="minorHAnsi" w:hint="eastAsia"/>
-                <w:bCs/>
-                <w:sz w:val="18"/>
-                <w:szCs w:val="18"/>
-              </w:rPr>
-              <w:t xml:space="preserve"> 구현</w:t>
+              <w:t xml:space="preserve"> 중고 거래 장터 웹앱 구현</w:t>
             </w:r>
           </w:p>
         </w:tc>
@@ -2356,7 +2322,7 @@
           <w:p>
             <w:pPr>
               <w:rPr>
-                <w:rFonts w:eastAsiaTheme="minorHAnsi" w:hint="eastAsia"/>
+                <w:rFonts w:eastAsiaTheme="minorHAnsi"/>
                 <w:bCs/>
                 <w:sz w:val="18"/>
                 <w:szCs w:val="18"/>
@@ -2423,27 +2389,7 @@
                 <w:sz w:val="18"/>
                 <w:szCs w:val="18"/>
               </w:rPr>
-              <w:t xml:space="preserve">교수님 연구실에서 </w:t>
-            </w:r>
-            <w:proofErr w:type="spellStart"/>
-            <w:r>
-              <w:rPr>
-                <w:rFonts w:eastAsiaTheme="minorHAnsi" w:hint="eastAsia"/>
-                <w:bCs/>
-                <w:sz w:val="18"/>
-                <w:szCs w:val="18"/>
-              </w:rPr>
-              <w:t>머신러닝</w:t>
-            </w:r>
-            <w:proofErr w:type="spellEnd"/>
-            <w:r>
-              <w:rPr>
-                <w:rFonts w:eastAsiaTheme="minorHAnsi" w:hint="eastAsia"/>
-                <w:bCs/>
-                <w:sz w:val="18"/>
-                <w:szCs w:val="18"/>
-              </w:rPr>
-              <w:t xml:space="preserve"> 기반의 암 분류 모델 구축 연구 보조 수행</w:t>
+              <w:t>교수님 연구실에서 머신러닝 기반의 암 분류 모델 구축 연구 보조 수행</w:t>
             </w:r>
           </w:p>
         </w:tc>
@@ -2551,7 +2497,7 @@
             <w:pPr>
               <w:pStyle w:val="a7"/>
               <w:rPr>
-                <w:rFonts w:asciiTheme="minorHAnsi" w:eastAsiaTheme="minorHAnsi" w:hAnsiTheme="minorHAnsi" w:hint="eastAsia"/>
+                <w:rFonts w:asciiTheme="minorHAnsi" w:eastAsiaTheme="minorHAnsi" w:hAnsiTheme="minorHAnsi"/>
                 <w:sz w:val="20"/>
                 <w:szCs w:val="20"/>
               </w:rPr>
@@ -2573,7 +2519,7 @@
           <w:p>
             <w:pPr>
               <w:rPr>
-                <w:rFonts w:eastAsiaTheme="minorHAnsi" w:hint="eastAsia"/>
+                <w:rFonts w:eastAsiaTheme="minorHAnsi"/>
                 <w:b/>
                 <w:szCs w:val="20"/>
               </w:rPr>

</xml_diff>

<commit_message>
add publication (briefings) & modify application
</commit_message>
<xml_diff>
--- a/CBI_연구실_지원서_이름.docx
+++ b/CBI_연구실_지원서_이름.docx
@@ -142,6 +142,7 @@
               <w:pStyle w:val="a5"/>
               <w:rPr>
                 <w:rFonts w:asciiTheme="minorHAnsi" w:eastAsiaTheme="minorHAnsi" w:hAnsiTheme="minorHAnsi"/>
+                <w:color w:val="767171" w:themeColor="background2" w:themeShade="80"/>
                 <w:sz w:val="20"/>
                 <w:szCs w:val="20"/>
               </w:rPr>
@@ -149,6 +150,7 @@
             <w:r>
               <w:rPr>
                 <w:rFonts w:asciiTheme="minorHAnsi" w:eastAsiaTheme="minorHAnsi" w:hAnsiTheme="minorHAnsi" w:hint="eastAsia"/>
+                <w:color w:val="767171" w:themeColor="background2" w:themeShade="80"/>
                 <w:sz w:val="20"/>
                 <w:szCs w:val="20"/>
               </w:rPr>
@@ -157,6 +159,7 @@
             <w:r>
               <w:rPr>
                 <w:rFonts w:asciiTheme="minorHAnsi" w:eastAsiaTheme="minorHAnsi" w:hAnsiTheme="minorHAnsi"/>
+                <w:color w:val="767171" w:themeColor="background2" w:themeShade="80"/>
                 <w:sz w:val="20"/>
                 <w:szCs w:val="20"/>
               </w:rPr>
@@ -165,6 +168,7 @@
             <w:r>
               <w:rPr>
                 <w:rFonts w:asciiTheme="minorHAnsi" w:eastAsiaTheme="minorHAnsi" w:hAnsiTheme="minorHAnsi" w:hint="eastAsia"/>
+                <w:color w:val="767171" w:themeColor="background2" w:themeShade="80"/>
                 <w:sz w:val="20"/>
                 <w:szCs w:val="20"/>
               </w:rPr>
@@ -173,6 +177,7 @@
             <w:r>
               <w:rPr>
                 <w:rFonts w:asciiTheme="minorHAnsi" w:eastAsiaTheme="minorHAnsi" w:hAnsiTheme="minorHAnsi"/>
+                <w:color w:val="767171" w:themeColor="background2" w:themeShade="80"/>
                 <w:sz w:val="20"/>
                 <w:szCs w:val="20"/>
               </w:rPr>
@@ -181,10 +186,22 @@
             <w:r>
               <w:rPr>
                 <w:rFonts w:asciiTheme="minorHAnsi" w:eastAsiaTheme="minorHAnsi" w:hAnsiTheme="minorHAnsi" w:hint="eastAsia"/>
-                <w:sz w:val="20"/>
-                <w:szCs w:val="20"/>
-              </w:rPr>
-              <w:t>학과/전공</w:t>
+                <w:color w:val="767171" w:themeColor="background2" w:themeShade="80"/>
+                <w:sz w:val="20"/>
+                <w:szCs w:val="20"/>
+              </w:rPr>
+              <w:t>학과</w:t>
+            </w:r>
+            <w:bookmarkStart w:id="0" w:name="_GoBack"/>
+            <w:bookmarkEnd w:id="0"/>
+            <w:r>
+              <w:rPr>
+                <w:rFonts w:asciiTheme="minorHAnsi" w:eastAsiaTheme="minorHAnsi" w:hAnsiTheme="minorHAnsi" w:hint="eastAsia"/>
+                <w:color w:val="767171" w:themeColor="background2" w:themeShade="80"/>
+                <w:sz w:val="20"/>
+                <w:szCs w:val="20"/>
+              </w:rPr>
+              <w:t>/전공</w:t>
             </w:r>
           </w:p>
         </w:tc>
@@ -308,6 +325,7 @@
               <w:pStyle w:val="a5"/>
               <w:rPr>
                 <w:rFonts w:asciiTheme="minorHAnsi" w:eastAsiaTheme="minorHAnsi" w:hAnsiTheme="minorHAnsi"/>
+                <w:color w:val="767171" w:themeColor="background2" w:themeShade="80"/>
                 <w:sz w:val="20"/>
                 <w:szCs w:val="20"/>
               </w:rPr>
@@ -315,6 +333,7 @@
             <w:r>
               <w:rPr>
                 <w:rFonts w:asciiTheme="minorHAnsi" w:eastAsiaTheme="minorHAnsi" w:hAnsiTheme="minorHAnsi" w:hint="eastAsia"/>
+                <w:color w:val="767171" w:themeColor="background2" w:themeShade="80"/>
                 <w:sz w:val="20"/>
                 <w:szCs w:val="20"/>
               </w:rPr>
@@ -323,6 +342,7 @@
             <w:r>
               <w:rPr>
                 <w:rFonts w:asciiTheme="minorHAnsi" w:eastAsiaTheme="minorHAnsi" w:hAnsiTheme="minorHAnsi"/>
+                <w:color w:val="767171" w:themeColor="background2" w:themeShade="80"/>
                 <w:sz w:val="20"/>
                 <w:szCs w:val="20"/>
               </w:rPr>
@@ -331,6 +351,7 @@
             <w:r>
               <w:rPr>
                 <w:rFonts w:asciiTheme="minorHAnsi" w:eastAsiaTheme="minorHAnsi" w:hAnsiTheme="minorHAnsi" w:hint="eastAsia"/>
+                <w:color w:val="767171" w:themeColor="background2" w:themeShade="80"/>
                 <w:sz w:val="20"/>
                 <w:szCs w:val="20"/>
               </w:rPr>
@@ -400,6 +421,7 @@
               <w:pStyle w:val="a5"/>
               <w:rPr>
                 <w:rFonts w:asciiTheme="minorHAnsi" w:eastAsiaTheme="minorHAnsi" w:hAnsiTheme="minorHAnsi"/>
+                <w:color w:val="767171" w:themeColor="background2" w:themeShade="80"/>
                 <w:sz w:val="20"/>
                 <w:szCs w:val="20"/>
               </w:rPr>
@@ -407,6 +429,7 @@
             <w:r>
               <w:rPr>
                 <w:rFonts w:asciiTheme="minorHAnsi" w:eastAsiaTheme="minorHAnsi" w:hAnsiTheme="minorHAnsi" w:hint="eastAsia"/>
+                <w:color w:val="767171" w:themeColor="background2" w:themeShade="80"/>
                 <w:sz w:val="20"/>
                 <w:szCs w:val="20"/>
               </w:rPr>
@@ -415,6 +438,7 @@
             <w:r>
               <w:rPr>
                 <w:rFonts w:asciiTheme="minorHAnsi" w:eastAsiaTheme="minorHAnsi" w:hAnsiTheme="minorHAnsi"/>
+                <w:color w:val="767171" w:themeColor="background2" w:themeShade="80"/>
                 <w:sz w:val="20"/>
                 <w:szCs w:val="20"/>
               </w:rPr>
@@ -423,6 +447,7 @@
             <w:r>
               <w:rPr>
                 <w:rFonts w:asciiTheme="minorHAnsi" w:eastAsiaTheme="minorHAnsi" w:hAnsiTheme="minorHAnsi" w:hint="eastAsia"/>
+                <w:color w:val="767171" w:themeColor="background2" w:themeShade="80"/>
                 <w:sz w:val="20"/>
                 <w:szCs w:val="20"/>
               </w:rPr>
@@ -494,6 +519,7 @@
             <w:r>
               <w:rPr>
                 <w:rFonts w:asciiTheme="minorHAnsi" w:eastAsiaTheme="minorHAnsi" w:hAnsiTheme="minorHAnsi"/>
+                <w:color w:val="767171" w:themeColor="background2" w:themeShade="80"/>
                 <w:sz w:val="20"/>
                 <w:szCs w:val="20"/>
               </w:rPr>
@@ -568,9 +594,11 @@
                 <w:szCs w:val="20"/>
               </w:rPr>
             </w:pPr>
+            <w:proofErr w:type="gramStart"/>
             <w:r>
               <w:rPr>
                 <w:rFonts w:asciiTheme="minorHAnsi" w:eastAsiaTheme="minorHAnsi" w:hAnsiTheme="minorHAnsi" w:hint="eastAsia"/>
+                <w:color w:val="767171" w:themeColor="background2" w:themeShade="80"/>
                 <w:sz w:val="20"/>
                 <w:szCs w:val="20"/>
               </w:rPr>
@@ -579,18 +607,45 @@
             <w:r>
               <w:rPr>
                 <w:rFonts w:asciiTheme="minorHAnsi" w:eastAsiaTheme="minorHAnsi" w:hAnsiTheme="minorHAnsi"/>
-                <w:sz w:val="20"/>
-                <w:szCs w:val="20"/>
-              </w:rPr>
-              <w:t>.OO/4.</w:t>
-            </w:r>
-            <w:r>
-              <w:rPr>
-                <w:rFonts w:asciiTheme="minorHAnsi" w:eastAsiaTheme="minorHAnsi" w:hAnsiTheme="minorHAnsi"/>
-                <w:sz w:val="20"/>
-                <w:szCs w:val="20"/>
-              </w:rPr>
-              <w:t>3                    O.OO/4.5</w:t>
+                <w:color w:val="767171" w:themeColor="background2" w:themeShade="80"/>
+                <w:sz w:val="20"/>
+                <w:szCs w:val="20"/>
+              </w:rPr>
+              <w:t>.OO</w:t>
+            </w:r>
+            <w:proofErr w:type="gramEnd"/>
+            <w:r>
+              <w:rPr>
+                <w:rFonts w:asciiTheme="minorHAnsi" w:eastAsiaTheme="minorHAnsi" w:hAnsiTheme="minorHAnsi"/>
+                <w:sz w:val="20"/>
+                <w:szCs w:val="20"/>
+              </w:rPr>
+              <w:t>/4.</w:t>
+            </w:r>
+            <w:r>
+              <w:rPr>
+                <w:rFonts w:asciiTheme="minorHAnsi" w:eastAsiaTheme="minorHAnsi" w:hAnsiTheme="minorHAnsi"/>
+                <w:sz w:val="20"/>
+                <w:szCs w:val="20"/>
+              </w:rPr>
+              <w:t xml:space="preserve">3                    </w:t>
+            </w:r>
+            <w:r>
+              <w:rPr>
+                <w:rFonts w:asciiTheme="minorHAnsi" w:eastAsiaTheme="minorHAnsi" w:hAnsiTheme="minorHAnsi"/>
+                <w:color w:val="767171" w:themeColor="background2" w:themeShade="80"/>
+                <w:sz w:val="20"/>
+                <w:szCs w:val="20"/>
+              </w:rPr>
+              <w:t>O.OO</w:t>
+            </w:r>
+            <w:r>
+              <w:rPr>
+                <w:rFonts w:asciiTheme="minorHAnsi" w:eastAsiaTheme="minorHAnsi" w:hAnsiTheme="minorHAnsi"/>
+                <w:sz w:val="20"/>
+                <w:szCs w:val="20"/>
+              </w:rPr>
+              <w:t>/4.5</w:t>
             </w:r>
           </w:p>
         </w:tc>
@@ -632,10 +687,22 @@
           <w:rFonts w:asciiTheme="majorHAnsi" w:eastAsiaTheme="majorHAnsi" w:hAnsiTheme="majorHAnsi" w:hint="eastAsia"/>
           <w:b/>
           <w:bCs/>
+          <w:color w:val="767171" w:themeColor="background2" w:themeShade="80"/>
           <w:sz w:val="24"/>
           <w:szCs w:val="24"/>
         </w:rPr>
         <w:t>O</w:t>
+      </w:r>
+      <w:r>
+        <w:rPr>
+          <w:rFonts w:asciiTheme="majorHAnsi" w:eastAsiaTheme="majorHAnsi" w:hAnsiTheme="majorHAnsi"/>
+          <w:b/>
+          <w:bCs/>
+          <w:color w:val="767171" w:themeColor="background2" w:themeShade="80"/>
+          <w:sz w:val="24"/>
+          <w:szCs w:val="24"/>
+        </w:rPr>
+        <w:t>OO</w:t>
       </w:r>
       <w:r>
         <w:rPr>
@@ -645,7 +712,7 @@
           <w:sz w:val="24"/>
           <w:szCs w:val="24"/>
         </w:rPr>
-        <w:t>OO</w:t>
+        <w:tab/>
       </w:r>
       <w:r>
         <w:rPr>
@@ -729,16 +796,6 @@
       </w:r>
       <w:r>
         <w:rPr>
-          <w:rFonts w:asciiTheme="majorHAnsi" w:eastAsiaTheme="majorHAnsi" w:hAnsiTheme="majorHAnsi"/>
-          <w:b/>
-          <w:bCs/>
-          <w:sz w:val="24"/>
-          <w:szCs w:val="24"/>
-        </w:rPr>
-        <w:tab/>
-      </w:r>
-      <w:r>
-        <w:rPr>
           <w:rFonts w:asciiTheme="majorHAnsi" w:eastAsiaTheme="majorHAnsi" w:hAnsiTheme="majorHAnsi" w:hint="eastAsia"/>
           <w:b/>
           <w:bCs/>
@@ -750,6 +807,7 @@
       <w:r>
         <w:rPr>
           <w:rFonts w:asciiTheme="majorHAnsi" w:eastAsiaTheme="majorHAnsi" w:hAnsiTheme="majorHAnsi" w:hint="eastAsia"/>
+          <w:color w:val="767171" w:themeColor="background2" w:themeShade="80"/>
           <w:sz w:val="24"/>
           <w:szCs w:val="24"/>
         </w:rPr>
@@ -848,6 +906,7 @@
               <w:rPr>
                 <w:rFonts w:asciiTheme="minorHAnsi" w:eastAsiaTheme="minorHAnsi" w:hAnsiTheme="minorHAnsi" w:hint="eastAsia"/>
                 <w:bCs/>
+                <w:color w:val="767171" w:themeColor="background2" w:themeShade="80"/>
                 <w:sz w:val="20"/>
                 <w:szCs w:val="20"/>
               </w:rPr>
@@ -857,6 +916,7 @@
               <w:rPr>
                 <w:rFonts w:asciiTheme="minorHAnsi" w:eastAsiaTheme="minorHAnsi" w:hAnsiTheme="minorHAnsi"/>
                 <w:bCs/>
+                <w:color w:val="767171" w:themeColor="background2" w:themeShade="80"/>
                 <w:sz w:val="20"/>
                 <w:szCs w:val="20"/>
               </w:rPr>
@@ -866,15 +926,17 @@
               <w:rPr>
                 <w:rFonts w:asciiTheme="minorHAnsi" w:eastAsiaTheme="minorHAnsi" w:hAnsiTheme="minorHAnsi"/>
                 <w:bCs/>
-                <w:sz w:val="20"/>
-                <w:szCs w:val="20"/>
-              </w:rPr>
-              <w:t xml:space="preserve">, </w:t>
-            </w:r>
-            <w:r>
-              <w:rPr>
-                <w:rFonts w:asciiTheme="minorHAnsi" w:eastAsiaTheme="minorHAnsi" w:hAnsiTheme="minorHAnsi"/>
-                <w:bCs/>
+                <w:color w:val="767171" w:themeColor="background2" w:themeShade="80"/>
+                <w:sz w:val="20"/>
+                <w:szCs w:val="20"/>
+              </w:rPr>
+              <w:t xml:space="preserve">, C, R, </w:t>
+            </w:r>
+            <w:r>
+              <w:rPr>
+                <w:rFonts w:asciiTheme="minorHAnsi" w:eastAsiaTheme="minorHAnsi" w:hAnsiTheme="minorHAnsi" w:hint="eastAsia"/>
+                <w:bCs/>
+                <w:color w:val="767171" w:themeColor="background2" w:themeShade="80"/>
                 <w:sz w:val="20"/>
                 <w:szCs w:val="20"/>
               </w:rPr>
@@ -884,78 +946,17 @@
               <w:rPr>
                 <w:rFonts w:asciiTheme="minorHAnsi" w:eastAsiaTheme="minorHAnsi" w:hAnsiTheme="minorHAnsi"/>
                 <w:bCs/>
-                <w:sz w:val="20"/>
-                <w:szCs w:val="20"/>
-              </w:rPr>
-              <w:t>,</w:t>
-            </w:r>
-            <w:r>
-              <w:rPr>
-                <w:rFonts w:asciiTheme="minorHAnsi" w:eastAsiaTheme="minorHAnsi" w:hAnsiTheme="minorHAnsi"/>
-                <w:bCs/>
-                <w:sz w:val="20"/>
-                <w:szCs w:val="20"/>
-              </w:rPr>
-              <w:t xml:space="preserve"> R</w:t>
-            </w:r>
-            <w:r>
-              <w:rPr>
-                <w:rFonts w:asciiTheme="minorHAnsi" w:eastAsiaTheme="minorHAnsi" w:hAnsiTheme="minorHAnsi"/>
-                <w:bCs/>
-                <w:sz w:val="20"/>
-                <w:szCs w:val="20"/>
-              </w:rPr>
-              <w:t xml:space="preserve">, </w:t>
+                <w:color w:val="767171" w:themeColor="background2" w:themeShade="80"/>
+                <w:sz w:val="20"/>
+                <w:szCs w:val="20"/>
+              </w:rPr>
+              <w:t xml:space="preserve">++, Java, C# </w:t>
             </w:r>
             <w:r>
               <w:rPr>
                 <w:rFonts w:asciiTheme="minorHAnsi" w:eastAsiaTheme="minorHAnsi" w:hAnsiTheme="minorHAnsi" w:hint="eastAsia"/>
                 <w:bCs/>
-                <w:sz w:val="20"/>
-                <w:szCs w:val="20"/>
-              </w:rPr>
-              <w:t>C</w:t>
-            </w:r>
-            <w:r>
-              <w:rPr>
-                <w:rFonts w:asciiTheme="minorHAnsi" w:eastAsiaTheme="minorHAnsi" w:hAnsiTheme="minorHAnsi"/>
-                <w:bCs/>
-                <w:sz w:val="20"/>
-                <w:szCs w:val="20"/>
-              </w:rPr>
-              <w:t>++</w:t>
-            </w:r>
-            <w:r>
-              <w:rPr>
-                <w:rFonts w:asciiTheme="minorHAnsi" w:eastAsiaTheme="minorHAnsi" w:hAnsiTheme="minorHAnsi"/>
-                <w:bCs/>
-                <w:sz w:val="20"/>
-                <w:szCs w:val="20"/>
-              </w:rPr>
-              <w:t>,</w:t>
-            </w:r>
-            <w:r>
-              <w:rPr>
-                <w:rFonts w:asciiTheme="minorHAnsi" w:eastAsiaTheme="minorHAnsi" w:hAnsiTheme="minorHAnsi"/>
-                <w:bCs/>
-                <w:sz w:val="20"/>
-                <w:szCs w:val="20"/>
-              </w:rPr>
-              <w:t xml:space="preserve"> </w:t>
-            </w:r>
-            <w:r>
-              <w:rPr>
-                <w:rFonts w:asciiTheme="minorHAnsi" w:eastAsiaTheme="minorHAnsi" w:hAnsiTheme="minorHAnsi"/>
-                <w:bCs/>
-                <w:sz w:val="20"/>
-                <w:szCs w:val="20"/>
-              </w:rPr>
-              <w:t xml:space="preserve">Java, C# </w:t>
-            </w:r>
-            <w:r>
-              <w:rPr>
-                <w:rFonts w:asciiTheme="minorHAnsi" w:eastAsiaTheme="minorHAnsi" w:hAnsiTheme="minorHAnsi" w:hint="eastAsia"/>
-                <w:bCs/>
+                <w:color w:val="767171" w:themeColor="background2" w:themeShade="80"/>
                 <w:sz w:val="20"/>
                 <w:szCs w:val="20"/>
               </w:rPr>
@@ -1019,6 +1020,7 @@
               <w:jc w:val="center"/>
               <w:rPr>
                 <w:rFonts w:asciiTheme="minorHAnsi" w:eastAsiaTheme="minorHAnsi" w:hAnsiTheme="minorHAnsi"/>
+                <w:color w:val="767171" w:themeColor="background2" w:themeShade="80"/>
                 <w:sz w:val="20"/>
                 <w:szCs w:val="20"/>
               </w:rPr>
@@ -1026,6 +1028,7 @@
             <w:r>
               <w:rPr>
                 <w:rFonts w:asciiTheme="minorHAnsi" w:eastAsiaTheme="minorHAnsi" w:hAnsiTheme="minorHAnsi" w:hint="eastAsia"/>
+                <w:color w:val="767171" w:themeColor="background2" w:themeShade="80"/>
                 <w:sz w:val="20"/>
                 <w:szCs w:val="20"/>
               </w:rPr>
@@ -1034,6 +1037,7 @@
             <w:r>
               <w:rPr>
                 <w:rFonts w:asciiTheme="minorHAnsi" w:eastAsiaTheme="minorHAnsi" w:hAnsiTheme="minorHAnsi"/>
+                <w:color w:val="767171" w:themeColor="background2" w:themeShade="80"/>
                 <w:sz w:val="20"/>
                 <w:szCs w:val="20"/>
               </w:rPr>
@@ -1042,6 +1046,7 @@
             <w:r>
               <w:rPr>
                 <w:rFonts w:asciiTheme="minorHAnsi" w:eastAsiaTheme="minorHAnsi" w:hAnsiTheme="minorHAnsi" w:hint="eastAsia"/>
+                <w:color w:val="767171" w:themeColor="background2" w:themeShade="80"/>
                 <w:sz w:val="20"/>
                 <w:szCs w:val="20"/>
               </w:rPr>
@@ -1050,6 +1055,7 @@
             <w:r>
               <w:rPr>
                 <w:rFonts w:asciiTheme="minorHAnsi" w:eastAsiaTheme="minorHAnsi" w:hAnsiTheme="minorHAnsi"/>
+                <w:color w:val="767171" w:themeColor="background2" w:themeShade="80"/>
                 <w:sz w:val="20"/>
                 <w:szCs w:val="20"/>
               </w:rPr>
@@ -1062,6 +1068,7 @@
               <w:jc w:val="center"/>
               <w:rPr>
                 <w:rFonts w:asciiTheme="minorHAnsi" w:eastAsiaTheme="minorHAnsi" w:hAnsiTheme="minorHAnsi"/>
+                <w:color w:val="767171" w:themeColor="background2" w:themeShade="80"/>
                 <w:sz w:val="20"/>
                 <w:szCs w:val="20"/>
               </w:rPr>
@@ -1069,6 +1076,7 @@
             <w:r>
               <w:rPr>
                 <w:rFonts w:asciiTheme="minorHAnsi" w:eastAsiaTheme="minorHAnsi" w:hAnsiTheme="minorHAnsi" w:hint="eastAsia"/>
+                <w:color w:val="767171" w:themeColor="background2" w:themeShade="80"/>
                 <w:sz w:val="20"/>
                 <w:szCs w:val="20"/>
               </w:rPr>
@@ -1129,23 +1137,48 @@
               <w:rPr>
                 <w:rFonts w:asciiTheme="minorHAnsi" w:eastAsiaTheme="minorHAnsi" w:hAnsiTheme="minorHAnsi"/>
                 <w:bCs/>
-                <w:sz w:val="20"/>
-                <w:szCs w:val="20"/>
-              </w:rPr>
-            </w:pPr>
-            <w:r>
-              <w:rPr>
-                <w:rFonts w:asciiTheme="minorHAnsi" w:eastAsiaTheme="minorHAnsi" w:hAnsiTheme="minorHAnsi"/>
-                <w:bCs/>
-                <w:sz w:val="20"/>
-                <w:szCs w:val="20"/>
-              </w:rPr>
-              <w:t xml:space="preserve">Node.js /Spring / Apache JSP </w:t>
+                <w:color w:val="767171" w:themeColor="background2" w:themeShade="80"/>
+                <w:sz w:val="20"/>
+                <w:szCs w:val="20"/>
+              </w:rPr>
+            </w:pPr>
+            <w:r>
+              <w:rPr>
+                <w:rFonts w:asciiTheme="minorHAnsi" w:eastAsiaTheme="minorHAnsi" w:hAnsiTheme="minorHAnsi"/>
+                <w:bCs/>
+                <w:color w:val="767171" w:themeColor="background2" w:themeShade="80"/>
+                <w:sz w:val="20"/>
+                <w:szCs w:val="20"/>
+              </w:rPr>
+              <w:t>Node.js /</w:t>
+            </w:r>
+            <w:proofErr w:type="gramStart"/>
+            <w:r>
+              <w:rPr>
+                <w:rFonts w:asciiTheme="minorHAnsi" w:eastAsiaTheme="minorHAnsi" w:hAnsiTheme="minorHAnsi"/>
+                <w:bCs/>
+                <w:color w:val="767171" w:themeColor="background2" w:themeShade="80"/>
+                <w:sz w:val="20"/>
+                <w:szCs w:val="20"/>
+              </w:rPr>
+              <w:t>Spring /</w:t>
+            </w:r>
+            <w:proofErr w:type="gramEnd"/>
+            <w:r>
+              <w:rPr>
+                <w:rFonts w:asciiTheme="minorHAnsi" w:eastAsiaTheme="minorHAnsi" w:hAnsiTheme="minorHAnsi"/>
+                <w:bCs/>
+                <w:color w:val="767171" w:themeColor="background2" w:themeShade="80"/>
+                <w:sz w:val="20"/>
+                <w:szCs w:val="20"/>
+              </w:rPr>
+              <w:t xml:space="preserve"> Apache JSP </w:t>
             </w:r>
             <w:r>
               <w:rPr>
                 <w:rFonts w:asciiTheme="minorHAnsi" w:eastAsiaTheme="minorHAnsi" w:hAnsiTheme="minorHAnsi" w:hint="eastAsia"/>
                 <w:bCs/>
+                <w:color w:val="767171" w:themeColor="background2" w:themeShade="80"/>
                 <w:sz w:val="20"/>
                 <w:szCs w:val="20"/>
               </w:rPr>
@@ -1199,6 +1232,7 @@
               <w:jc w:val="center"/>
               <w:rPr>
                 <w:rFonts w:asciiTheme="minorHAnsi" w:eastAsiaTheme="minorHAnsi" w:hAnsiTheme="minorHAnsi"/>
+                <w:color w:val="767171" w:themeColor="background2" w:themeShade="80"/>
                 <w:sz w:val="20"/>
                 <w:szCs w:val="20"/>
               </w:rPr>
@@ -1228,6 +1262,7 @@
                 <w:szCs w:val="20"/>
               </w:rPr>
             </w:pPr>
+            <w:proofErr w:type="spellStart"/>
             <w:r>
               <w:rPr>
                 <w:rFonts w:asciiTheme="minorHAnsi" w:eastAsiaTheme="minorHAnsi" w:hAnsiTheme="minorHAnsi" w:hint="eastAsia"/>
@@ -1237,6 +1272,7 @@
               </w:rPr>
               <w:t>강의명</w:t>
             </w:r>
+            <w:proofErr w:type="spellEnd"/>
           </w:p>
         </w:tc>
         <w:tc>
@@ -1260,6 +1296,7 @@
                 <w:bCs/>
                 <w:i/>
                 <w:iCs/>
+                <w:color w:val="767171" w:themeColor="background2" w:themeShade="80"/>
                 <w:sz w:val="20"/>
                 <w:szCs w:val="20"/>
               </w:rPr>
@@ -1270,6 +1307,7 @@
                 <w:bCs/>
                 <w:i/>
                 <w:iCs/>
+                <w:color w:val="767171" w:themeColor="background2" w:themeShade="80"/>
                 <w:sz w:val="20"/>
                 <w:szCs w:val="20"/>
               </w:rPr>
@@ -1333,6 +1371,7 @@
               <w:jc w:val="center"/>
               <w:rPr>
                 <w:rFonts w:asciiTheme="minorHAnsi" w:eastAsiaTheme="minorHAnsi" w:hAnsiTheme="minorHAnsi"/>
+                <w:color w:val="767171" w:themeColor="background2" w:themeShade="80"/>
                 <w:sz w:val="20"/>
                 <w:szCs w:val="20"/>
               </w:rPr>
@@ -1340,6 +1379,7 @@
             <w:r>
               <w:rPr>
                 <w:rFonts w:asciiTheme="minorHAnsi" w:eastAsiaTheme="minorHAnsi" w:hAnsiTheme="minorHAnsi" w:hint="eastAsia"/>
+                <w:color w:val="767171" w:themeColor="background2" w:themeShade="80"/>
                 <w:sz w:val="20"/>
                 <w:szCs w:val="20"/>
               </w:rPr>
@@ -1348,6 +1388,7 @@
             <w:r>
               <w:rPr>
                 <w:rFonts w:asciiTheme="minorHAnsi" w:eastAsiaTheme="minorHAnsi" w:hAnsiTheme="minorHAnsi"/>
+                <w:color w:val="767171" w:themeColor="background2" w:themeShade="80"/>
                 <w:sz w:val="20"/>
                 <w:szCs w:val="20"/>
               </w:rPr>
@@ -1360,6 +1401,7 @@
               <w:jc w:val="center"/>
               <w:rPr>
                 <w:rFonts w:asciiTheme="minorHAnsi" w:eastAsiaTheme="minorHAnsi" w:hAnsiTheme="minorHAnsi"/>
+                <w:color w:val="767171" w:themeColor="background2" w:themeShade="80"/>
                 <w:sz w:val="20"/>
                 <w:szCs w:val="20"/>
               </w:rPr>
@@ -1367,6 +1409,7 @@
             <w:r>
               <w:rPr>
                 <w:rFonts w:asciiTheme="minorHAnsi" w:eastAsiaTheme="minorHAnsi" w:hAnsiTheme="minorHAnsi" w:hint="eastAsia"/>
+                <w:color w:val="767171" w:themeColor="background2" w:themeShade="80"/>
                 <w:sz w:val="20"/>
                 <w:szCs w:val="20"/>
               </w:rPr>
@@ -1448,13 +1491,16 @@
               <w:rPr>
                 <w:rFonts w:eastAsiaTheme="minorHAnsi"/>
                 <w:bCs/>
-                <w:szCs w:val="20"/>
-              </w:rPr>
-            </w:pPr>
+                <w:color w:val="767171" w:themeColor="background2" w:themeShade="80"/>
+                <w:szCs w:val="20"/>
+              </w:rPr>
+            </w:pPr>
+            <w:proofErr w:type="gramStart"/>
             <w:r>
               <w:rPr>
                 <w:rFonts w:eastAsiaTheme="minorHAnsi" w:hint="eastAsia"/>
                 <w:bCs/>
+                <w:color w:val="767171" w:themeColor="background2" w:themeShade="80"/>
                 <w:szCs w:val="20"/>
               </w:rPr>
               <w:t>M</w:t>
@@ -1463,14 +1509,26 @@
               <w:rPr>
                 <w:rFonts w:eastAsiaTheme="minorHAnsi"/>
                 <w:bCs/>
-                <w:szCs w:val="20"/>
-              </w:rPr>
-              <w:t>ySQL / Oracle / MariaDB / MongoDB</w:t>
+                <w:color w:val="767171" w:themeColor="background2" w:themeShade="80"/>
+                <w:szCs w:val="20"/>
+              </w:rPr>
+              <w:t>ySQL /</w:t>
+            </w:r>
+            <w:proofErr w:type="gramEnd"/>
+            <w:r>
+              <w:rPr>
+                <w:rFonts w:eastAsiaTheme="minorHAnsi"/>
+                <w:bCs/>
+                <w:color w:val="767171" w:themeColor="background2" w:themeShade="80"/>
+                <w:szCs w:val="20"/>
+              </w:rPr>
+              <w:t xml:space="preserve"> Oracle / MariaDB / MongoDB</w:t>
             </w:r>
             <w:r>
               <w:rPr>
                 <w:rFonts w:eastAsiaTheme="minorHAnsi" w:hint="eastAsia"/>
                 <w:bCs/>
+                <w:color w:val="767171" w:themeColor="background2" w:themeShade="80"/>
                 <w:szCs w:val="20"/>
               </w:rPr>
               <w:t>등</w:t>
@@ -1523,6 +1581,7 @@
               <w:jc w:val="center"/>
               <w:rPr>
                 <w:rFonts w:asciiTheme="minorHAnsi" w:eastAsiaTheme="minorHAnsi" w:hAnsiTheme="minorHAnsi"/>
+                <w:color w:val="767171" w:themeColor="background2" w:themeShade="80"/>
                 <w:sz w:val="20"/>
                 <w:szCs w:val="20"/>
               </w:rPr>
@@ -1554,6 +1613,7 @@
                 <w:szCs w:val="20"/>
               </w:rPr>
             </w:pPr>
+            <w:proofErr w:type="spellStart"/>
             <w:r>
               <w:rPr>
                 <w:rFonts w:eastAsiaTheme="minorHAnsi" w:cs="나눔고딕" w:hint="eastAsia"/>
@@ -1565,6 +1625,7 @@
               </w:rPr>
               <w:t>강의명</w:t>
             </w:r>
+            <w:proofErr w:type="spellEnd"/>
           </w:p>
         </w:tc>
         <w:tc>
@@ -1588,6 +1649,7 @@
                 <w:bCs/>
                 <w:i/>
                 <w:iCs/>
+                <w:color w:val="767171" w:themeColor="background2" w:themeShade="80"/>
                 <w:sz w:val="20"/>
                 <w:szCs w:val="20"/>
               </w:rPr>
@@ -1598,6 +1660,7 @@
                 <w:bCs/>
                 <w:i/>
                 <w:iCs/>
+                <w:color w:val="767171" w:themeColor="background2" w:themeShade="80"/>
                 <w:sz w:val="20"/>
                 <w:szCs w:val="20"/>
               </w:rPr>
@@ -1632,6 +1695,7 @@
                 <w:szCs w:val="20"/>
               </w:rPr>
             </w:pPr>
+            <w:proofErr w:type="spellStart"/>
             <w:r>
               <w:rPr>
                 <w:rFonts w:asciiTheme="minorHAnsi" w:eastAsiaTheme="minorHAnsi" w:hAnsiTheme="minorHAnsi" w:hint="eastAsia"/>
@@ -1640,7 +1704,18 @@
                 <w:sz w:val="20"/>
                 <w:szCs w:val="20"/>
               </w:rPr>
-              <w:t>머신러닝 관련 강의 수강</w:t>
+              <w:t>머신러닝</w:t>
+            </w:r>
+            <w:proofErr w:type="spellEnd"/>
+            <w:r>
+              <w:rPr>
+                <w:rFonts w:asciiTheme="minorHAnsi" w:eastAsiaTheme="minorHAnsi" w:hAnsiTheme="minorHAnsi" w:hint="eastAsia"/>
+                <w:b/>
+                <w:bCs/>
+                <w:sz w:val="20"/>
+                <w:szCs w:val="20"/>
+              </w:rPr>
+              <w:t xml:space="preserve"> 관련 강의 수강</w:t>
             </w:r>
           </w:p>
         </w:tc>
@@ -1661,6 +1736,7 @@
               <w:jc w:val="center"/>
               <w:rPr>
                 <w:rFonts w:asciiTheme="minorHAnsi" w:eastAsiaTheme="minorHAnsi" w:hAnsiTheme="minorHAnsi"/>
+                <w:color w:val="767171" w:themeColor="background2" w:themeShade="80"/>
                 <w:sz w:val="20"/>
                 <w:szCs w:val="20"/>
               </w:rPr>
@@ -1668,6 +1744,7 @@
             <w:r>
               <w:rPr>
                 <w:rFonts w:asciiTheme="minorHAnsi" w:eastAsiaTheme="minorHAnsi" w:hAnsiTheme="minorHAnsi" w:hint="eastAsia"/>
+                <w:color w:val="767171" w:themeColor="background2" w:themeShade="80"/>
                 <w:sz w:val="20"/>
                 <w:szCs w:val="20"/>
               </w:rPr>
@@ -1676,6 +1753,7 @@
             <w:r>
               <w:rPr>
                 <w:rFonts w:asciiTheme="minorHAnsi" w:eastAsiaTheme="minorHAnsi" w:hAnsiTheme="minorHAnsi"/>
+                <w:color w:val="767171" w:themeColor="background2" w:themeShade="80"/>
                 <w:sz w:val="20"/>
                 <w:szCs w:val="20"/>
               </w:rPr>
@@ -1684,6 +1762,7 @@
             <w:r>
               <w:rPr>
                 <w:rFonts w:asciiTheme="minorHAnsi" w:eastAsiaTheme="minorHAnsi" w:hAnsiTheme="minorHAnsi" w:hint="eastAsia"/>
+                <w:color w:val="767171" w:themeColor="background2" w:themeShade="80"/>
                 <w:sz w:val="20"/>
                 <w:szCs w:val="20"/>
               </w:rPr>
@@ -1713,6 +1792,7 @@
                 <w:szCs w:val="20"/>
               </w:rPr>
             </w:pPr>
+            <w:proofErr w:type="spellStart"/>
             <w:r>
               <w:rPr>
                 <w:rFonts w:eastAsiaTheme="minorHAnsi" w:cs="나눔고딕" w:hint="eastAsia"/>
@@ -1725,6 +1805,7 @@
               </w:rPr>
               <w:t>강의명</w:t>
             </w:r>
+            <w:proofErr w:type="spellEnd"/>
           </w:p>
         </w:tc>
         <w:tc>
@@ -1748,6 +1829,7 @@
                 <w:bCs/>
                 <w:i/>
                 <w:iCs/>
+                <w:color w:val="767171" w:themeColor="background2" w:themeShade="80"/>
                 <w:sz w:val="20"/>
                 <w:szCs w:val="20"/>
               </w:rPr>
@@ -1758,10 +1840,11 @@
                 <w:bCs/>
                 <w:i/>
                 <w:iCs/>
-                <w:sz w:val="20"/>
-                <w:szCs w:val="20"/>
-              </w:rPr>
-              <w:t>(</w:t>
+                <w:color w:val="767171" w:themeColor="background2" w:themeShade="80"/>
+                <w:sz w:val="20"/>
+                <w:szCs w:val="20"/>
+              </w:rPr>
+              <w:t xml:space="preserve">(이수 완료 </w:t>
             </w:r>
             <w:r>
               <w:rPr>
@@ -1769,89 +1852,35 @@
                 <w:bCs/>
                 <w:i/>
                 <w:iCs/>
-                <w:sz w:val="20"/>
-                <w:szCs w:val="20"/>
-              </w:rPr>
-              <w:t xml:space="preserve">이수 완료 </w:t>
-            </w:r>
-            <w:r>
-              <w:rPr>
-                <w:rFonts w:asciiTheme="minorHAnsi" w:eastAsiaTheme="minorHAnsi" w:hAnsiTheme="minorHAnsi" w:hint="eastAsia"/>
+                <w:color w:val="767171" w:themeColor="background2" w:themeShade="80"/>
+                <w:sz w:val="20"/>
+                <w:szCs w:val="20"/>
+              </w:rPr>
+              <w:t>o</w:t>
+            </w:r>
+            <w:r>
+              <w:rPr>
+                <w:rFonts w:asciiTheme="minorHAnsi" w:eastAsiaTheme="minorHAnsi" w:hAnsiTheme="minorHAnsi"/>
                 <w:bCs/>
                 <w:i/>
                 <w:iCs/>
-                <w:sz w:val="20"/>
-                <w:szCs w:val="20"/>
-              </w:rPr>
-              <w:t>o</w:t>
-            </w:r>
-            <w:r>
-              <w:rPr>
-                <w:rFonts w:asciiTheme="minorHAnsi" w:eastAsiaTheme="minorHAnsi" w:hAnsiTheme="minorHAnsi"/>
+                <w:color w:val="767171" w:themeColor="background2" w:themeShade="80"/>
+                <w:sz w:val="20"/>
+                <w:szCs w:val="20"/>
+              </w:rPr>
+              <w:t>r</w:t>
+            </w:r>
+            <w:r>
+              <w:rPr>
+                <w:rFonts w:asciiTheme="minorHAnsi" w:eastAsiaTheme="minorHAnsi" w:hAnsiTheme="minorHAnsi" w:hint="eastAsia"/>
                 <w:bCs/>
                 <w:i/>
                 <w:iCs/>
-                <w:sz w:val="20"/>
-                <w:szCs w:val="20"/>
-              </w:rPr>
-              <w:t>r</w:t>
-            </w:r>
-            <w:r>
-              <w:rPr>
-                <w:rFonts w:asciiTheme="minorHAnsi" w:eastAsiaTheme="minorHAnsi" w:hAnsiTheme="minorHAnsi" w:hint="eastAsia"/>
-                <w:bCs/>
-                <w:i/>
-                <w:iCs/>
-                <w:sz w:val="20"/>
-                <w:szCs w:val="20"/>
-              </w:rPr>
-              <w:t xml:space="preserve"> 수강 </w:t>
-            </w:r>
-            <w:r>
-              <w:rPr>
-                <w:rFonts w:asciiTheme="minorHAnsi" w:eastAsiaTheme="minorHAnsi" w:hAnsiTheme="minorHAnsi" w:hint="eastAsia"/>
-                <w:bCs/>
-                <w:i/>
-                <w:iCs/>
-                <w:sz w:val="20"/>
-                <w:szCs w:val="20"/>
-              </w:rPr>
-              <w:t>예정</w:t>
-            </w:r>
-            <w:bookmarkStart w:id="0" w:name="_GoBack"/>
-            <w:bookmarkEnd w:id="0"/>
-            <w:r>
-              <w:rPr>
-                <w:rFonts w:asciiTheme="minorHAnsi" w:eastAsiaTheme="minorHAnsi" w:hAnsiTheme="minorHAnsi" w:hint="eastAsia"/>
-                <w:bCs/>
-                <w:i/>
-                <w:iCs/>
-                <w:sz w:val="20"/>
-                <w:szCs w:val="20"/>
-              </w:rPr>
-              <w:t xml:space="preserve"> </w:t>
-            </w:r>
-            <w:r>
-              <w:rPr>
-                <w:rFonts w:asciiTheme="minorHAnsi" w:eastAsiaTheme="minorHAnsi" w:hAnsiTheme="minorHAnsi" w:hint="eastAsia"/>
-                <w:bCs/>
-                <w:i/>
-                <w:iCs/>
-                <w:sz w:val="20"/>
-                <w:szCs w:val="20"/>
-              </w:rPr>
-              <w:t>강의</w:t>
-            </w:r>
-            <w:r>
-              <w:rPr>
-                <w:rFonts w:asciiTheme="minorHAnsi" w:eastAsiaTheme="minorHAnsi" w:hAnsiTheme="minorHAnsi" w:hint="eastAsia"/>
-                <w:bCs/>
-                <w:i/>
-                <w:iCs/>
-                <w:sz w:val="20"/>
-                <w:szCs w:val="20"/>
-              </w:rPr>
-              <w:t xml:space="preserve"> 작성)</w:t>
+                <w:color w:val="767171" w:themeColor="background2" w:themeShade="80"/>
+                <w:sz w:val="20"/>
+                <w:szCs w:val="20"/>
+              </w:rPr>
+              <w:t xml:space="preserve"> 수강 예정 강의 작성)</w:t>
             </w:r>
           </w:p>
         </w:tc>
@@ -1912,6 +1941,7 @@
               <w:rPr>
                 <w:rFonts w:eastAsiaTheme="minorHAnsi"/>
                 <w:bCs/>
+                <w:color w:val="767171" w:themeColor="background2" w:themeShade="80"/>
                 <w:sz w:val="18"/>
                 <w:szCs w:val="18"/>
               </w:rPr>
@@ -1920,6 +1950,7 @@
               <w:rPr>
                 <w:rFonts w:eastAsiaTheme="minorHAnsi" w:hint="eastAsia"/>
                 <w:bCs/>
+                <w:color w:val="767171" w:themeColor="background2" w:themeShade="80"/>
                 <w:sz w:val="18"/>
                 <w:szCs w:val="18"/>
               </w:rPr>
@@ -1929,6 +1960,7 @@
               <w:rPr>
                 <w:rFonts w:eastAsiaTheme="minorHAnsi"/>
                 <w:bCs/>
+                <w:color w:val="767171" w:themeColor="background2" w:themeShade="80"/>
                 <w:sz w:val="18"/>
                 <w:szCs w:val="18"/>
               </w:rPr>
@@ -1938,6 +1970,7 @@
               <w:rPr>
                 <w:rFonts w:eastAsiaTheme="minorHAnsi" w:hint="eastAsia"/>
                 <w:bCs/>
+                <w:color w:val="767171" w:themeColor="background2" w:themeShade="80"/>
                 <w:sz w:val="18"/>
                 <w:szCs w:val="18"/>
               </w:rPr>
@@ -1947,6 +1980,7 @@
               <w:rPr>
                 <w:rFonts w:eastAsiaTheme="minorHAnsi"/>
                 <w:bCs/>
+                <w:color w:val="767171" w:themeColor="background2" w:themeShade="80"/>
                 <w:sz w:val="18"/>
                 <w:szCs w:val="18"/>
               </w:rPr>
@@ -1956,6 +1990,7 @@
               <w:rPr>
                 <w:rFonts w:eastAsiaTheme="minorHAnsi" w:hint="eastAsia"/>
                 <w:bCs/>
+                <w:color w:val="767171" w:themeColor="background2" w:themeShade="80"/>
                 <w:sz w:val="18"/>
                 <w:szCs w:val="18"/>
               </w:rPr>
@@ -1965,6 +2000,7 @@
               <w:rPr>
                 <w:rFonts w:eastAsiaTheme="minorHAnsi"/>
                 <w:bCs/>
+                <w:color w:val="767171" w:themeColor="background2" w:themeShade="80"/>
                 <w:sz w:val="18"/>
                 <w:szCs w:val="18"/>
               </w:rPr>
@@ -1974,64 +2010,73 @@
               <w:rPr>
                 <w:rFonts w:eastAsiaTheme="minorHAnsi" w:hint="eastAsia"/>
                 <w:bCs/>
+                <w:color w:val="767171" w:themeColor="background2" w:themeShade="80"/>
                 <w:sz w:val="18"/>
                 <w:szCs w:val="18"/>
               </w:rPr>
-              <w:t>를 활용한</w:t>
-            </w:r>
-            <w:r>
-              <w:rPr>
-                <w:rFonts w:eastAsiaTheme="minorHAnsi" w:hint="eastAsia"/>
-                <w:bCs/>
+              <w:t>를 활용한 실시간 채팅 기능</w:t>
+            </w:r>
+            <w:r>
+              <w:rPr>
+                <w:rFonts w:eastAsiaTheme="minorHAnsi"/>
+                <w:bCs/>
+                <w:color w:val="767171" w:themeColor="background2" w:themeShade="80"/>
                 <w:sz w:val="18"/>
                 <w:szCs w:val="18"/>
               </w:rPr>
-              <w:t xml:space="preserve"> 실시간 채팅 기능</w:t>
-            </w:r>
-            <w:r>
-              <w:rPr>
-                <w:rFonts w:eastAsiaTheme="minorHAnsi"/>
-                <w:bCs/>
+              <w:t xml:space="preserve"> </w:t>
+            </w:r>
+            <w:r>
+              <w:rPr>
+                <w:rFonts w:eastAsiaTheme="minorHAnsi" w:hint="eastAsia"/>
+                <w:bCs/>
+                <w:color w:val="767171" w:themeColor="background2" w:themeShade="80"/>
                 <w:sz w:val="18"/>
                 <w:szCs w:val="18"/>
               </w:rPr>
-              <w:t xml:space="preserve"> </w:t>
-            </w:r>
-            <w:r>
-              <w:rPr>
-                <w:rFonts w:eastAsiaTheme="minorHAnsi" w:hint="eastAsia"/>
-                <w:bCs/>
+              <w:t>및 푸시 알림</w:t>
+            </w:r>
+            <w:r>
+              <w:rPr>
+                <w:rFonts w:eastAsiaTheme="minorHAnsi"/>
+                <w:bCs/>
+                <w:color w:val="767171" w:themeColor="background2" w:themeShade="80"/>
                 <w:sz w:val="18"/>
                 <w:szCs w:val="18"/>
               </w:rPr>
-              <w:t>및 푸시 알림</w:t>
-            </w:r>
-            <w:r>
-              <w:rPr>
-                <w:rFonts w:eastAsiaTheme="minorHAnsi"/>
-                <w:bCs/>
+              <w:t xml:space="preserve"> </w:t>
+            </w:r>
+            <w:r>
+              <w:rPr>
+                <w:rFonts w:eastAsiaTheme="minorHAnsi" w:hint="eastAsia"/>
+                <w:bCs/>
+                <w:color w:val="767171" w:themeColor="background2" w:themeShade="80"/>
                 <w:sz w:val="18"/>
                 <w:szCs w:val="18"/>
               </w:rPr>
-              <w:t xml:space="preserve"> </w:t>
-            </w:r>
+              <w:t xml:space="preserve">가능 중고 거래 장터 </w:t>
+            </w:r>
+            <w:proofErr w:type="spellStart"/>
             <w:r>
               <w:rPr>
                 <w:rFonts w:eastAsiaTheme="minorHAnsi" w:hint="eastAsia"/>
                 <w:bCs/>
+                <w:color w:val="767171" w:themeColor="background2" w:themeShade="80"/>
                 <w:sz w:val="18"/>
                 <w:szCs w:val="18"/>
               </w:rPr>
-              <w:t>가능</w:t>
-            </w:r>
+              <w:t>웹앱</w:t>
+            </w:r>
+            <w:proofErr w:type="spellEnd"/>
             <w:r>
               <w:rPr>
                 <w:rFonts w:eastAsiaTheme="minorHAnsi" w:hint="eastAsia"/>
                 <w:bCs/>
+                <w:color w:val="767171" w:themeColor="background2" w:themeShade="80"/>
                 <w:sz w:val="18"/>
                 <w:szCs w:val="18"/>
               </w:rPr>
-              <w:t xml:space="preserve"> 중고 거래 장터 웹앱 구현</w:t>
+              <w:t xml:space="preserve"> 구현</w:t>
             </w:r>
           </w:p>
         </w:tc>
@@ -2051,6 +2096,7 @@
               <w:rPr>
                 <w:rFonts w:eastAsiaTheme="minorHAnsi"/>
                 <w:bCs/>
+                <w:color w:val="767171" w:themeColor="background2" w:themeShade="80"/>
                 <w:sz w:val="18"/>
                 <w:szCs w:val="18"/>
               </w:rPr>
@@ -2059,6 +2105,7 @@
               <w:rPr>
                 <w:rFonts w:eastAsiaTheme="minorHAnsi"/>
                 <w:bCs/>
+                <w:color w:val="767171" w:themeColor="background2" w:themeShade="80"/>
                 <w:sz w:val="18"/>
                 <w:szCs w:val="18"/>
               </w:rPr>
@@ -2068,6 +2115,7 @@
               <w:rPr>
                 <w:rFonts w:eastAsiaTheme="minorHAnsi" w:hint="eastAsia"/>
                 <w:bCs/>
+                <w:color w:val="767171" w:themeColor="background2" w:themeShade="80"/>
                 <w:sz w:val="18"/>
                 <w:szCs w:val="18"/>
               </w:rPr>
@@ -2077,46 +2125,11 @@
               <w:rPr>
                 <w:rFonts w:eastAsiaTheme="minorHAnsi"/>
                 <w:bCs/>
+                <w:color w:val="767171" w:themeColor="background2" w:themeShade="80"/>
                 <w:sz w:val="18"/>
                 <w:szCs w:val="18"/>
               </w:rPr>
-              <w:t>9.12</w:t>
-            </w:r>
-            <w:r>
-              <w:rPr>
-                <w:rFonts w:eastAsiaTheme="minorHAnsi"/>
-                <w:bCs/>
-                <w:sz w:val="18"/>
-                <w:szCs w:val="18"/>
-              </w:rPr>
-              <w:t xml:space="preserve"> </w:t>
-            </w:r>
-            <w:r>
-              <w:rPr>
-                <w:rFonts w:eastAsiaTheme="minorHAnsi"/>
-                <w:bCs/>
-                <w:sz w:val="18"/>
-                <w:szCs w:val="18"/>
-              </w:rPr>
-              <w:t>-</w:t>
-            </w:r>
-            <w:r>
-              <w:rPr>
-                <w:rFonts w:eastAsiaTheme="minorHAnsi"/>
-                <w:bCs/>
-                <w:sz w:val="18"/>
-                <w:szCs w:val="18"/>
-              </w:rPr>
-              <w:t xml:space="preserve"> 20</w:t>
-            </w:r>
-            <w:r>
-              <w:rPr>
-                <w:rFonts w:eastAsiaTheme="minorHAnsi"/>
-                <w:bCs/>
-                <w:sz w:val="18"/>
-                <w:szCs w:val="18"/>
-              </w:rPr>
-              <w:t>20.03</w:t>
+              <w:t>9.12 - 2020.03</w:t>
             </w:r>
           </w:p>
         </w:tc>
@@ -2324,6 +2337,7 @@
               <w:rPr>
                 <w:rFonts w:eastAsiaTheme="minorHAnsi"/>
                 <w:bCs/>
+                <w:color w:val="767171" w:themeColor="background2" w:themeShade="80"/>
                 <w:sz w:val="18"/>
                 <w:szCs w:val="18"/>
               </w:rPr>
@@ -2332,6 +2346,7 @@
               <w:rPr>
                 <w:rFonts w:eastAsiaTheme="minorHAnsi" w:hint="eastAsia"/>
                 <w:bCs/>
+                <w:color w:val="767171" w:themeColor="background2" w:themeShade="80"/>
                 <w:sz w:val="18"/>
                 <w:szCs w:val="18"/>
               </w:rPr>
@@ -2341,6 +2356,7 @@
               <w:rPr>
                 <w:rFonts w:eastAsiaTheme="minorHAnsi"/>
                 <w:bCs/>
+                <w:color w:val="767171" w:themeColor="background2" w:themeShade="80"/>
                 <w:sz w:val="18"/>
                 <w:szCs w:val="18"/>
               </w:rPr>
@@ -2350,6 +2366,7 @@
               <w:rPr>
                 <w:rFonts w:eastAsiaTheme="minorHAnsi" w:hint="eastAsia"/>
                 <w:bCs/>
+                <w:color w:val="767171" w:themeColor="background2" w:themeShade="80"/>
                 <w:sz w:val="18"/>
                 <w:szCs w:val="18"/>
               </w:rPr>
@@ -2359,6 +2376,7 @@
               <w:rPr>
                 <w:rFonts w:eastAsiaTheme="minorHAnsi"/>
                 <w:bCs/>
+                <w:color w:val="767171" w:themeColor="background2" w:themeShade="80"/>
                 <w:sz w:val="18"/>
                 <w:szCs w:val="18"/>
               </w:rPr>
@@ -2368,6 +2386,7 @@
               <w:rPr>
                 <w:rFonts w:eastAsiaTheme="minorHAnsi" w:hint="eastAsia"/>
                 <w:bCs/>
+                <w:color w:val="767171" w:themeColor="background2" w:themeShade="80"/>
                 <w:sz w:val="18"/>
                 <w:szCs w:val="18"/>
               </w:rPr>
@@ -2377,6 +2396,7 @@
               <w:rPr>
                 <w:rFonts w:eastAsiaTheme="minorHAnsi"/>
                 <w:bCs/>
+                <w:color w:val="767171" w:themeColor="background2" w:themeShade="80"/>
                 <w:sz w:val="18"/>
                 <w:szCs w:val="18"/>
               </w:rPr>
@@ -2386,10 +2406,33 @@
               <w:rPr>
                 <w:rFonts w:eastAsiaTheme="minorHAnsi" w:hint="eastAsia"/>
                 <w:bCs/>
+                <w:color w:val="767171" w:themeColor="background2" w:themeShade="80"/>
                 <w:sz w:val="18"/>
                 <w:szCs w:val="18"/>
               </w:rPr>
-              <w:t>교수님 연구실에서 머신러닝 기반의 암 분류 모델 구축 연구 보조 수행</w:t>
+              <w:t xml:space="preserve">교수님 연구실에서 </w:t>
+            </w:r>
+            <w:proofErr w:type="spellStart"/>
+            <w:r>
+              <w:rPr>
+                <w:rFonts w:eastAsiaTheme="minorHAnsi" w:hint="eastAsia"/>
+                <w:bCs/>
+                <w:color w:val="767171" w:themeColor="background2" w:themeShade="80"/>
+                <w:sz w:val="18"/>
+                <w:szCs w:val="18"/>
+              </w:rPr>
+              <w:t>머신러닝</w:t>
+            </w:r>
+            <w:proofErr w:type="spellEnd"/>
+            <w:r>
+              <w:rPr>
+                <w:rFonts w:eastAsiaTheme="minorHAnsi" w:hint="eastAsia"/>
+                <w:bCs/>
+                <w:color w:val="767171" w:themeColor="background2" w:themeShade="80"/>
+                <w:sz w:val="18"/>
+                <w:szCs w:val="18"/>
+              </w:rPr>
+              <w:t xml:space="preserve"> 기반의 암 분류 모델 구축 연구 보조 수행</w:t>
             </w:r>
           </w:p>
         </w:tc>
@@ -2409,6 +2452,7 @@
               <w:rPr>
                 <w:rFonts w:eastAsiaTheme="minorHAnsi"/>
                 <w:bCs/>
+                <w:color w:val="767171" w:themeColor="background2" w:themeShade="80"/>
                 <w:szCs w:val="20"/>
               </w:rPr>
             </w:pPr>
@@ -2416,6 +2460,7 @@
               <w:rPr>
                 <w:rFonts w:eastAsiaTheme="minorHAnsi"/>
                 <w:bCs/>
+                <w:color w:val="767171" w:themeColor="background2" w:themeShade="80"/>
                 <w:sz w:val="18"/>
                 <w:szCs w:val="18"/>
               </w:rPr>
@@ -2425,6 +2470,7 @@
               <w:rPr>
                 <w:rFonts w:eastAsiaTheme="minorHAnsi" w:hint="eastAsia"/>
                 <w:bCs/>
+                <w:color w:val="767171" w:themeColor="background2" w:themeShade="80"/>
                 <w:sz w:val="18"/>
                 <w:szCs w:val="18"/>
               </w:rPr>
@@ -2434,46 +2480,11 @@
               <w:rPr>
                 <w:rFonts w:eastAsiaTheme="minorHAnsi"/>
                 <w:bCs/>
+                <w:color w:val="767171" w:themeColor="background2" w:themeShade="80"/>
                 <w:sz w:val="18"/>
                 <w:szCs w:val="18"/>
               </w:rPr>
-              <w:t>9.12</w:t>
-            </w:r>
-            <w:r>
-              <w:rPr>
-                <w:rFonts w:eastAsiaTheme="minorHAnsi"/>
-                <w:bCs/>
-                <w:sz w:val="18"/>
-                <w:szCs w:val="18"/>
-              </w:rPr>
-              <w:t xml:space="preserve"> </w:t>
-            </w:r>
-            <w:r>
-              <w:rPr>
-                <w:rFonts w:eastAsiaTheme="minorHAnsi"/>
-                <w:bCs/>
-                <w:sz w:val="18"/>
-                <w:szCs w:val="18"/>
-              </w:rPr>
-              <w:t>-</w:t>
-            </w:r>
-            <w:r>
-              <w:rPr>
-                <w:rFonts w:eastAsiaTheme="minorHAnsi"/>
-                <w:bCs/>
-                <w:sz w:val="18"/>
-                <w:szCs w:val="18"/>
-              </w:rPr>
-              <w:t xml:space="preserve"> 20</w:t>
-            </w:r>
-            <w:r>
-              <w:rPr>
-                <w:rFonts w:eastAsiaTheme="minorHAnsi"/>
-                <w:bCs/>
-                <w:sz w:val="18"/>
-                <w:szCs w:val="18"/>
-              </w:rPr>
-              <w:t>20.03</w:t>
+              <w:t>9.12 - 2020.03</w:t>
             </w:r>
           </w:p>
         </w:tc>
@@ -2575,6 +2586,7 @@
               <w:rPr>
                 <w:rFonts w:eastAsiaTheme="minorHAnsi"/>
                 <w:bCs/>
+                <w:color w:val="767171" w:themeColor="background2" w:themeShade="80"/>
                 <w:szCs w:val="20"/>
               </w:rPr>
             </w:pPr>
@@ -2582,6 +2594,7 @@
               <w:rPr>
                 <w:rFonts w:eastAsiaTheme="minorHAnsi"/>
                 <w:bCs/>
+                <w:color w:val="767171" w:themeColor="background2" w:themeShade="80"/>
                 <w:szCs w:val="20"/>
               </w:rPr>
               <w:t>O/X</w:t>

</xml_diff>

<commit_message>
modify application table border
</commit_message>
<xml_diff>
--- a/CBI_연구실_지원서_이름.docx
+++ b/CBI_연구실_지원서_이름.docx
@@ -192,6 +192,8 @@
               </w:rPr>
               <w:t>학과/전공</w:t>
             </w:r>
+            <w:bookmarkStart w:id="0" w:name="_GoBack"/>
+            <w:bookmarkEnd w:id="0"/>
           </w:p>
         </w:tc>
         <w:tc>
@@ -941,7 +943,7 @@
             <w:pPr>
               <w:pStyle w:val="a7"/>
               <w:rPr>
-                <w:rFonts w:asciiTheme="minorHAnsi" w:eastAsiaTheme="minorHAnsi" w:hAnsiTheme="minorHAnsi" w:hint="eastAsia"/>
+                <w:rFonts w:asciiTheme="minorHAnsi" w:eastAsiaTheme="minorHAnsi" w:hAnsiTheme="minorHAnsi"/>
                 <w:b/>
                 <w:bCs/>
                 <w:sz w:val="20"/>
@@ -1056,7 +1058,7 @@
             <w:pPr>
               <w:pStyle w:val="a7"/>
               <w:rPr>
-                <w:rFonts w:asciiTheme="minorHAnsi" w:eastAsiaTheme="minorHAnsi" w:hAnsiTheme="minorHAnsi" w:hint="eastAsia"/>
+                <w:rFonts w:asciiTheme="minorHAnsi" w:eastAsiaTheme="minorHAnsi" w:hAnsiTheme="minorHAnsi"/>
                 <w:b/>
                 <w:bCs/>
                 <w:sz w:val="20"/>
@@ -1141,7 +1143,7 @@
               <w:pStyle w:val="a7"/>
               <w:ind w:firstLineChars="100" w:firstLine="200"/>
               <w:rPr>
-                <w:rFonts w:asciiTheme="minorHAnsi" w:eastAsiaTheme="minorHAnsi" w:hAnsiTheme="minorHAnsi" w:hint="eastAsia"/>
+                <w:rFonts w:asciiTheme="minorHAnsi" w:eastAsiaTheme="minorHAnsi" w:hAnsiTheme="minorHAnsi"/>
                 <w:b/>
                 <w:bCs/>
                 <w:sz w:val="20"/>
@@ -1163,7 +1165,7 @@
             <w:pPr>
               <w:pStyle w:val="a7"/>
               <w:rPr>
-                <w:rFonts w:asciiTheme="minorHAnsi" w:eastAsiaTheme="minorHAnsi" w:hAnsiTheme="minorHAnsi" w:hint="eastAsia"/>
+                <w:rFonts w:asciiTheme="minorHAnsi" w:eastAsiaTheme="minorHAnsi" w:hAnsiTheme="minorHAnsi"/>
                 <w:b/>
                 <w:bCs/>
                 <w:sz w:val="20"/>
@@ -1233,7 +1235,6 @@
               </w:rPr>
               <w:t xml:space="preserve"> Android studio</w:t>
             </w:r>
-            <w:proofErr w:type="spellStart"/>
             <w:r>
               <w:rPr>
                 <w:rFonts w:eastAsiaTheme="minorHAnsi" w:hint="eastAsia"/>
@@ -1242,18 +1243,7 @@
                 <w:sz w:val="18"/>
                 <w:szCs w:val="18"/>
               </w:rPr>
-              <w:t>를</w:t>
-            </w:r>
-            <w:proofErr w:type="spellEnd"/>
-            <w:r>
-              <w:rPr>
-                <w:rFonts w:eastAsiaTheme="minorHAnsi" w:hint="eastAsia"/>
-                <w:bCs/>
-                <w:color w:val="A6A6A6" w:themeColor="background1" w:themeShade="A6"/>
-                <w:sz w:val="18"/>
-                <w:szCs w:val="18"/>
-              </w:rPr>
-              <w:t xml:space="preserve"> 활용한 중고 거래 장터 </w:t>
+              <w:t xml:space="preserve">를 활용한 중고 거래 장터 </w:t>
             </w:r>
             <w:proofErr w:type="spellStart"/>
             <w:r>
@@ -1291,7 +1281,7 @@
           <w:p>
             <w:pPr>
               <w:rPr>
-                <w:rFonts w:eastAsiaTheme="minorHAnsi" w:hint="eastAsia"/>
+                <w:rFonts w:eastAsiaTheme="minorHAnsi"/>
                 <w:bCs/>
                 <w:color w:val="A6A6A6" w:themeColor="background1" w:themeShade="A6"/>
                 <w:sz w:val="18"/>
@@ -1396,7 +1386,7 @@
           <w:p>
             <w:pPr>
               <w:rPr>
-                <w:rFonts w:eastAsiaTheme="minorHAnsi" w:hint="eastAsia"/>
+                <w:rFonts w:eastAsiaTheme="minorHAnsi"/>
                 <w:bCs/>
                 <w:sz w:val="18"/>
                 <w:szCs w:val="18"/>
@@ -1663,6 +1653,7 @@
             <w:tcBorders>
               <w:top w:val="dotted" w:sz="2" w:space="0" w:color="auto"/>
               <w:left w:val="single" w:sz="8" w:space="0" w:color="FFFFFF" w:themeColor="background1"/>
+              <w:bottom w:val="single" w:sz="12" w:space="0" w:color="auto"/>
               <w:right w:val="dotted" w:sz="2" w:space="0" w:color="auto"/>
             </w:tcBorders>
             <w:vAlign w:val="center"/>
@@ -1749,6 +1740,7 @@
             <w:tcBorders>
               <w:top w:val="dotted" w:sz="2" w:space="0" w:color="auto"/>
               <w:left w:val="dotted" w:sz="2" w:space="0" w:color="auto"/>
+              <w:bottom w:val="single" w:sz="12" w:space="0" w:color="auto"/>
               <w:right w:val="single" w:sz="8" w:space="0" w:color="FFFFFF" w:themeColor="background1"/>
             </w:tcBorders>
             <w:vAlign w:val="center"/>
@@ -1912,7 +1904,7 @@
               </wp:anchor>
             </w:drawing>
           </mc:Choice>
-          <mc:Fallback xmlns:w16cex="http://schemas.microsoft.com/office/word/2018/wordml/cex" xmlns:w16="http://schemas.microsoft.com/office/word/2018/wordml">
+          <mc:Fallback xmlns:w16="http://schemas.microsoft.com/office/word/2018/wordml" xmlns:w16cex="http://schemas.microsoft.com/office/word/2018/wordml/cex">
             <w:pict>
               <v:line w14:anchorId="2D6AA796" id="직선 연결선 8" o:spid="_x0000_s1026" style="position:absolute;left:0;text-align:left;z-index:251659264;visibility:visible;mso-wrap-style:square;mso-width-percent:0;mso-wrap-distance-left:9pt;mso-wrap-distance-top:0;mso-wrap-distance-right:9pt;mso-wrap-distance-bottom:0;mso-position-horizontal:left;mso-position-horizontal-relative:margin;mso-position-vertical:absolute;mso-position-vertical-relative:text;mso-width-percent:0;mso-width-relative:margin" from="0,23.1pt" to="522.8pt,23.1pt" o:gfxdata="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" strokecolor="black [3213]" strokeweight="1.5pt">
                 <v:stroke joinstyle="miter"/>
@@ -1978,7 +1970,7 @@
         <w:spacing w:line="240" w:lineRule="auto"/>
         <w:jc w:val="left"/>
         <w:rPr>
-          <w:rFonts w:eastAsiaTheme="minorHAnsi" w:hint="eastAsia"/>
+          <w:rFonts w:eastAsiaTheme="minorHAnsi"/>
           <w:szCs w:val="20"/>
         </w:rPr>
       </w:pPr>
@@ -2058,7 +2050,7 @@
               </wp:anchor>
             </w:drawing>
           </mc:Choice>
-          <mc:Fallback xmlns:w16cex="http://schemas.microsoft.com/office/word/2018/wordml/cex" xmlns:w16="http://schemas.microsoft.com/office/word/2018/wordml">
+          <mc:Fallback xmlns:w16="http://schemas.microsoft.com/office/word/2018/wordml" xmlns:w16cex="http://schemas.microsoft.com/office/word/2018/wordml/cex">
             <w:pict>
               <v:line w14:anchorId="1D19ABE3" id="직선 연결선 2" o:spid="_x0000_s1026" style="position:absolute;left:0;text-align:left;z-index:251661312;visibility:visible;mso-wrap-style:square;mso-width-percent:0;mso-wrap-distance-left:9pt;mso-wrap-distance-top:0;mso-wrap-distance-right:9pt;mso-wrap-distance-bottom:0;mso-position-horizontal:left;mso-position-horizontal-relative:margin;mso-position-vertical:absolute;mso-position-vertical-relative:text;mso-width-percent:0;mso-width-relative:margin" from="0,22.85pt" to="522.8pt,22.85pt" o:gfxdata="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" strokecolor="black [3213]" strokeweight="1.5pt">
                 <v:stroke joinstyle="miter"/>
@@ -2159,7 +2151,7 @@
               </wp:anchor>
             </w:drawing>
           </mc:Choice>
-          <mc:Fallback xmlns:w16cex="http://schemas.microsoft.com/office/word/2018/wordml/cex" xmlns:w16="http://schemas.microsoft.com/office/word/2018/wordml">
+          <mc:Fallback xmlns:w16="http://schemas.microsoft.com/office/word/2018/wordml" xmlns:w16cex="http://schemas.microsoft.com/office/word/2018/wordml/cex">
             <w:pict>
               <v:line w14:anchorId="3B3C5B0C" id="직선 연결선 4" o:spid="_x0000_s1026" style="position:absolute;left:0;text-align:left;z-index:251663360;visibility:visible;mso-wrap-style:square;mso-width-percent:0;mso-wrap-distance-left:9pt;mso-wrap-distance-top:0;mso-wrap-distance-right:9pt;mso-wrap-distance-bottom:0;mso-position-horizontal:left;mso-position-horizontal-relative:margin;mso-position-vertical:absolute;mso-position-vertical-relative:text;mso-width-percent:0;mso-width-relative:margin" from="0,24.25pt" to="522.8pt,24.25pt" o:gfxdata="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" strokecolor="black [3213]" strokeweight="1.5pt">
                 <v:stroke joinstyle="miter"/>
@@ -2295,7 +2287,7 @@
               </wp:anchor>
             </w:drawing>
           </mc:Choice>
-          <mc:Fallback xmlns:w16cex="http://schemas.microsoft.com/office/word/2018/wordml/cex" xmlns:w16="http://schemas.microsoft.com/office/word/2018/wordml">
+          <mc:Fallback xmlns:w16="http://schemas.microsoft.com/office/word/2018/wordml" xmlns:w16cex="http://schemas.microsoft.com/office/word/2018/wordml/cex">
             <w:pict>
               <v:line w14:anchorId="4AF5640F" id="직선 연결선 5" o:spid="_x0000_s1026" style="position:absolute;left:0;text-align:left;z-index:251665408;visibility:visible;mso-wrap-style:square;mso-width-percent:0;mso-wrap-distance-left:9pt;mso-wrap-distance-top:0;mso-wrap-distance-right:9pt;mso-wrap-distance-bottom:0;mso-position-horizontal:left;mso-position-horizontal-relative:margin;mso-position-vertical:absolute;mso-position-vertical-relative:text;mso-width-percent:0;mso-width-relative:margin" from="0,20.2pt" to="522.8pt,20.2pt" o:gfxdata="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" strokecolor="black [3213]" strokeweight="1.5pt">
                 <v:stroke joinstyle="miter"/>
@@ -2334,7 +2326,7 @@
       </w:pPr>
     </w:pPrDefault>
   </w:docDefaults>
-  <w:latentStyles w:defLockedState="0" w:defUIPriority="99" w:defSemiHidden="0" w:defUnhideWhenUsed="0" w:defQFormat="0" w:count="376">
+  <w:latentStyles w:defLockedState="0" w:defUIPriority="99" w:defSemiHidden="0" w:defUnhideWhenUsed="0" w:defQFormat="0" w:count="377">
     <w:lsdException w:name="Normal" w:uiPriority="0" w:qFormat="1"/>
     <w:lsdException w:name="heading 1" w:uiPriority="9" w:qFormat="1"/>
     <w:lsdException w:name="heading 2" w:semiHidden="1" w:uiPriority="9" w:unhideWhenUsed="1" w:qFormat="1"/>
@@ -2440,7 +2432,6 @@
     <w:lsdException w:name="HTML Sample" w:semiHidden="1" w:unhideWhenUsed="1"/>
     <w:lsdException w:name="HTML Typewriter" w:semiHidden="1" w:unhideWhenUsed="1"/>
     <w:lsdException w:name="HTML Variable" w:semiHidden="1" w:unhideWhenUsed="1"/>
-    <w:lsdException w:name="Normal Table" w:semiHidden="1" w:unhideWhenUsed="1"/>
     <w:lsdException w:name="annotation subject" w:semiHidden="1" w:unhideWhenUsed="1"/>
     <w:lsdException w:name="No List" w:semiHidden="1" w:unhideWhenUsed="1"/>
     <w:lsdException w:name="Outline List 1" w:semiHidden="1" w:unhideWhenUsed="1"/>
@@ -2487,10 +2478,8 @@
     <w:lsdException w:name="Table Subtle 2" w:semiHidden="1" w:unhideWhenUsed="1"/>
     <w:lsdException w:name="Table Web 1" w:semiHidden="1" w:unhideWhenUsed="1"/>
     <w:lsdException w:name="Table Web 2" w:semiHidden="1" w:unhideWhenUsed="1"/>
-    <w:lsdException w:name="Table Web 3" w:semiHidden="1" w:unhideWhenUsed="1"/>
     <w:lsdException w:name="Balloon Text" w:semiHidden="1" w:unhideWhenUsed="1"/>
     <w:lsdException w:name="Table Grid" w:uiPriority="59"/>
-    <w:lsdException w:name="Table Theme" w:semiHidden="1" w:unhideWhenUsed="1"/>
     <w:lsdException w:name="Placeholder Text" w:semiHidden="1"/>
     <w:lsdException w:name="No Spacing" w:uiPriority="1" w:qFormat="1"/>
     <w:lsdException w:name="Light Shading" w:uiPriority="60"/>
@@ -2711,6 +2700,7 @@
     <w:lsdException w:name="Hashtag" w:semiHidden="1" w:unhideWhenUsed="1"/>
     <w:lsdException w:name="Unresolved Mention" w:semiHidden="1" w:unhideWhenUsed="1"/>
     <w:lsdException w:name="Smart Link" w:semiHidden="1" w:unhideWhenUsed="1"/>
+    <w:lsdException w:name="Smart Link Error" w:semiHidden="1" w:unhideWhenUsed="1"/>
   </w:latentStyles>
   <w:style w:type="paragraph" w:default="1" w:styleId="a">
     <w:name w:val="Normal"/>

</xml_diff>